<commit_message>
input file formatting and dummy data generation
</commit_message>
<xml_diff>
--- a/_design_document.docx
+++ b/_design_document.docx
@@ -26,8 +26,6 @@
           <w:lang w:eastAsia="tr-TR"/>
         </w:rPr>
       </w:pPr>
-      <w:bookmarkStart w:id="0" w:name="_GoBack"/>
-      <w:bookmarkEnd w:id="0"/>
     </w:p>
     <w:p>
       <w:pPr>
@@ -60,7 +58,21 @@
           <w:rFonts w:ascii="Calibri" w:eastAsia="Times New Roman" w:hAnsi="Calibri" w:cs="Calibri"/>
           <w:lang w:eastAsia="tr-TR"/>
         </w:rPr>
-        <w:t>Onur Ozcan &lt;</w:t>
+        <w:t xml:space="preserve">Onur </w:t>
+      </w:r>
+      <w:r>
+        <w:rPr>
+          <w:rFonts w:ascii="Calibri" w:eastAsia="Times New Roman" w:hAnsi="Calibri" w:cs="Calibri"/>
+          <w:lang w:eastAsia="tr-TR"/>
+        </w:rPr>
+        <w:t>Y. Ö</w:t>
+      </w:r>
+      <w:r>
+        <w:rPr>
+          <w:rFonts w:ascii="Calibri" w:eastAsia="Times New Roman" w:hAnsi="Calibri" w:cs="Calibri"/>
+          <w:lang w:eastAsia="tr-TR"/>
+        </w:rPr>
+        <w:t>zcan &lt;</w:t>
       </w:r>
       <w:hyperlink r:id="rId5" w:history="1">
         <w:r>
@@ -80,6 +92,8 @@
         </w:rPr>
         <w:t>&gt;</w:t>
       </w:r>
+      <w:bookmarkStart w:id="0" w:name="_GoBack"/>
+      <w:bookmarkEnd w:id="0"/>
     </w:p>
     <w:p>
       <w:pPr>

</xml_diff>